<commit_message>
Continued with the course
</commit_message>
<xml_diff>
--- a/Learning/C/C ds, pointers and file sys.docx
+++ b/Learning/C/C ds, pointers and file sys.docx
@@ -359,6 +359,7 @@
       </w:pPr>
       <w:r>
         <w:rPr>
+          <w:noProof/>
           <w:lang w:val="en-US"/>
         </w:rPr>
         <w:drawing>
@@ -386,6 +387,192 @@
                     <a:xfrm>
                       <a:off x="0" y="0"/>
                       <a:ext cx="4686954" cy="6268325"/>
+                    </a:xfrm>
+                    <a:prstGeom prst="rect">
+                      <a:avLst/>
+                    </a:prstGeom>
+                  </pic:spPr>
+                </pic:pic>
+              </a:graphicData>
+            </a:graphic>
+          </wp:inline>
+        </w:drawing>
+      </w:r>
+    </w:p>
+    <w:p>
+      <w:pPr>
+        <w:pStyle w:val="Kop1"/>
+        <w:rPr>
+          <w:lang w:val="en-US"/>
+        </w:rPr>
+      </w:pPr>
+      <w:r>
+        <w:rPr>
+          <w:lang w:val="en-US"/>
+        </w:rPr>
+        <w:lastRenderedPageBreak/>
+        <w:t>Array of structures</w:t>
+      </w:r>
+    </w:p>
+    <w:p>
+      <w:pPr>
+        <w:rPr>
+          <w:lang w:val="en-US"/>
+        </w:rPr>
+      </w:pPr>
+      <w:r>
+        <w:rPr>
+          <w:lang w:val="en-US"/>
+        </w:rPr>
+        <w:drawing>
+          <wp:inline distT="0" distB="0" distL="0" distR="0" wp14:anchorId="3E5201CB" wp14:editId="6B1B9C70">
+            <wp:extent cx="3905795" cy="5811061"/>
+            <wp:effectExtent l="0" t="0" r="0" b="0"/>
+            <wp:docPr id="7" name="Afbeelding 7"/>
+            <wp:cNvGraphicFramePr>
+              <a:graphicFrameLocks xmlns:a="http://schemas.openxmlformats.org/drawingml/2006/main" noChangeAspect="1"/>
+            </wp:cNvGraphicFramePr>
+            <a:graphic xmlns:a="http://schemas.openxmlformats.org/drawingml/2006/main">
+              <a:graphicData uri="http://schemas.openxmlformats.org/drawingml/2006/picture">
+                <pic:pic xmlns:pic="http://schemas.openxmlformats.org/drawingml/2006/picture">
+                  <pic:nvPicPr>
+                    <pic:cNvPr id="1" name=""/>
+                    <pic:cNvPicPr/>
+                  </pic:nvPicPr>
+                  <pic:blipFill>
+                    <a:blip r:embed="rId10"/>
+                    <a:stretch>
+                      <a:fillRect/>
+                    </a:stretch>
+                  </pic:blipFill>
+                  <pic:spPr>
+                    <a:xfrm>
+                      <a:off x="0" y="0"/>
+                      <a:ext cx="3905795" cy="5811061"/>
+                    </a:xfrm>
+                    <a:prstGeom prst="rect">
+                      <a:avLst/>
+                    </a:prstGeom>
+                  </pic:spPr>
+                </pic:pic>
+              </a:graphicData>
+            </a:graphic>
+          </wp:inline>
+        </w:drawing>
+      </w:r>
+    </w:p>
+    <w:p>
+      <w:pPr>
+        <w:pStyle w:val="Kop1"/>
+        <w:rPr>
+          <w:lang w:val="en-US"/>
+        </w:rPr>
+      </w:pPr>
+      <w:r>
+        <w:rPr>
+          <w:lang w:val="en-US"/>
+        </w:rPr>
+        <w:lastRenderedPageBreak/>
+        <w:t>Passing structure to a function</w:t>
+      </w:r>
+    </w:p>
+    <w:p>
+      <w:pPr>
+        <w:rPr>
+          <w:lang w:val="en-US"/>
+        </w:rPr>
+      </w:pPr>
+      <w:r>
+        <w:rPr>
+          <w:lang w:val="en-US"/>
+        </w:rPr>
+        <w:drawing>
+          <wp:inline distT="0" distB="0" distL="0" distR="0" wp14:anchorId="7282E78C" wp14:editId="011062FF">
+            <wp:extent cx="5760720" cy="6439535"/>
+            <wp:effectExtent l="0" t="0" r="0" b="0"/>
+            <wp:docPr id="8" name="Afbeelding 8"/>
+            <wp:cNvGraphicFramePr>
+              <a:graphicFrameLocks xmlns:a="http://schemas.openxmlformats.org/drawingml/2006/main" noChangeAspect="1"/>
+            </wp:cNvGraphicFramePr>
+            <a:graphic xmlns:a="http://schemas.openxmlformats.org/drawingml/2006/main">
+              <a:graphicData uri="http://schemas.openxmlformats.org/drawingml/2006/picture">
+                <pic:pic xmlns:pic="http://schemas.openxmlformats.org/drawingml/2006/picture">
+                  <pic:nvPicPr>
+                    <pic:cNvPr id="1" name=""/>
+                    <pic:cNvPicPr/>
+                  </pic:nvPicPr>
+                  <pic:blipFill>
+                    <a:blip r:embed="rId11"/>
+                    <a:stretch>
+                      <a:fillRect/>
+                    </a:stretch>
+                  </pic:blipFill>
+                  <pic:spPr>
+                    <a:xfrm>
+                      <a:off x="0" y="0"/>
+                      <a:ext cx="5760720" cy="6439535"/>
+                    </a:xfrm>
+                    <a:prstGeom prst="rect">
+                      <a:avLst/>
+                    </a:prstGeom>
+                  </pic:spPr>
+                </pic:pic>
+              </a:graphicData>
+            </a:graphic>
+          </wp:inline>
+        </w:drawing>
+      </w:r>
+    </w:p>
+    <w:p>
+      <w:pPr>
+        <w:pStyle w:val="Kop1"/>
+        <w:rPr>
+          <w:lang w:val="en-US"/>
+        </w:rPr>
+      </w:pPr>
+      <w:r>
+        <w:rPr>
+          <w:lang w:val="en-US"/>
+        </w:rPr>
+        <w:lastRenderedPageBreak/>
+        <w:t>Unions</w:t>
+      </w:r>
+    </w:p>
+    <w:p>
+      <w:pPr>
+        <w:rPr>
+          <w:lang w:val="en-US"/>
+        </w:rPr>
+      </w:pPr>
+      <w:r>
+        <w:rPr>
+          <w:lang w:val="en-US"/>
+        </w:rPr>
+        <w:drawing>
+          <wp:inline distT="0" distB="0" distL="0" distR="0" wp14:anchorId="5356D444" wp14:editId="451A14D6">
+            <wp:extent cx="4686954" cy="4734586"/>
+            <wp:effectExtent l="0" t="0" r="0" b="8890"/>
+            <wp:docPr id="9" name="Afbeelding 9"/>
+            <wp:cNvGraphicFramePr>
+              <a:graphicFrameLocks xmlns:a="http://schemas.openxmlformats.org/drawingml/2006/main" noChangeAspect="1"/>
+            </wp:cNvGraphicFramePr>
+            <a:graphic xmlns:a="http://schemas.openxmlformats.org/drawingml/2006/main">
+              <a:graphicData uri="http://schemas.openxmlformats.org/drawingml/2006/picture">
+                <pic:pic xmlns:pic="http://schemas.openxmlformats.org/drawingml/2006/picture">
+                  <pic:nvPicPr>
+                    <pic:cNvPr id="1" name=""/>
+                    <pic:cNvPicPr/>
+                  </pic:nvPicPr>
+                  <pic:blipFill>
+                    <a:blip r:embed="rId12"/>
+                    <a:stretch>
+                      <a:fillRect/>
+                    </a:stretch>
+                  </pic:blipFill>
+                  <pic:spPr>
+                    <a:xfrm>
+                      <a:off x="0" y="0"/>
+                      <a:ext cx="4686954" cy="4734586"/>
                     </a:xfrm>
                     <a:prstGeom prst="rect">
                       <a:avLst/>

</xml_diff>

<commit_message>
Continued with learning and moved portfolio project out of this repo
</commit_message>
<xml_diff>
--- a/Learning/C/C ds, pointers and file sys.docx
+++ b/Learning/C/C ds, pointers and file sys.docx
@@ -1365,6 +1365,7 @@
       </w:pPr>
       <w:r>
         <w:rPr>
+          <w:noProof/>
           <w:lang w:val="en-US"/>
         </w:rPr>
         <w:drawing>
@@ -1427,6 +1428,7 @@
       </w:pPr>
       <w:r>
         <w:rPr>
+          <w:noProof/>
           <w:lang w:val="en-US"/>
         </w:rPr>
         <w:drawing>
@@ -1489,6 +1491,7 @@
       </w:pPr>
       <w:r>
         <w:rPr>
+          <w:noProof/>
           <w:lang w:val="en-US"/>
         </w:rPr>
         <w:drawing>
@@ -1551,6 +1554,7 @@
       </w:pPr>
       <w:r>
         <w:rPr>
+          <w:noProof/>
           <w:lang w:val="en-US"/>
         </w:rPr>
         <w:drawing>
@@ -1589,6 +1593,150 @@
           </wp:inline>
         </w:drawing>
       </w:r>
+    </w:p>
+    <w:p>
+      <w:pPr>
+        <w:pStyle w:val="Kop1"/>
+        <w:rPr>
+          <w:lang w:val="en-US"/>
+        </w:rPr>
+      </w:pPr>
+      <w:r>
+        <w:rPr>
+          <w:lang w:val="en-US"/>
+        </w:rPr>
+        <w:lastRenderedPageBreak/>
+        <w:t>Reading from a file</w:t>
+      </w:r>
+    </w:p>
+    <w:p>
+      <w:pPr>
+        <w:rPr>
+          <w:lang w:val="en-US"/>
+        </w:rPr>
+      </w:pPr>
+      <w:r>
+        <w:rPr>
+          <w:lang w:val="en-US"/>
+        </w:rPr>
+        <w:drawing>
+          <wp:inline distT="0" distB="0" distL="0" distR="0" wp14:anchorId="681EEE94" wp14:editId="381B6334">
+            <wp:extent cx="5760720" cy="3887470"/>
+            <wp:effectExtent l="0" t="0" r="0" b="0"/>
+            <wp:docPr id="26" name="Afbeelding 26"/>
+            <wp:cNvGraphicFramePr>
+              <a:graphicFrameLocks xmlns:a="http://schemas.openxmlformats.org/drawingml/2006/main" noChangeAspect="1"/>
+            </wp:cNvGraphicFramePr>
+            <a:graphic xmlns:a="http://schemas.openxmlformats.org/drawingml/2006/main">
+              <a:graphicData uri="http://schemas.openxmlformats.org/drawingml/2006/picture">
+                <pic:pic xmlns:pic="http://schemas.openxmlformats.org/drawingml/2006/picture">
+                  <pic:nvPicPr>
+                    <pic:cNvPr id="1" name=""/>
+                    <pic:cNvPicPr/>
+                  </pic:nvPicPr>
+                  <pic:blipFill>
+                    <a:blip r:embed="rId29"/>
+                    <a:stretch>
+                      <a:fillRect/>
+                    </a:stretch>
+                  </pic:blipFill>
+                  <pic:spPr>
+                    <a:xfrm>
+                      <a:off x="0" y="0"/>
+                      <a:ext cx="5760720" cy="3887470"/>
+                    </a:xfrm>
+                    <a:prstGeom prst="rect">
+                      <a:avLst/>
+                    </a:prstGeom>
+                  </pic:spPr>
+                </pic:pic>
+              </a:graphicData>
+            </a:graphic>
+          </wp:inline>
+        </w:drawing>
+      </w:r>
+    </w:p>
+    <w:p>
+      <w:pPr>
+        <w:pStyle w:val="Kop1"/>
+        <w:rPr>
+          <w:lang w:val="en-US"/>
+        </w:rPr>
+      </w:pPr>
+      <w:r>
+        <w:rPr>
+          <w:lang w:val="en-US"/>
+        </w:rPr>
+        <w:t>Write to another file</w:t>
+      </w:r>
+    </w:p>
+    <w:p>
+      <w:pPr>
+        <w:rPr>
+          <w:lang w:val="en-US"/>
+        </w:rPr>
+      </w:pPr>
+      <w:r>
+        <w:rPr>
+          <w:lang w:val="en-US"/>
+        </w:rPr>
+        <w:drawing>
+          <wp:inline distT="0" distB="0" distL="0" distR="0" wp14:anchorId="312C002D" wp14:editId="77B276F3">
+            <wp:extent cx="5760720" cy="2531745"/>
+            <wp:effectExtent l="0" t="0" r="0" b="1905"/>
+            <wp:docPr id="27" name="Afbeelding 27"/>
+            <wp:cNvGraphicFramePr>
+              <a:graphicFrameLocks xmlns:a="http://schemas.openxmlformats.org/drawingml/2006/main" noChangeAspect="1"/>
+            </wp:cNvGraphicFramePr>
+            <a:graphic xmlns:a="http://schemas.openxmlformats.org/drawingml/2006/main">
+              <a:graphicData uri="http://schemas.openxmlformats.org/drawingml/2006/picture">
+                <pic:pic xmlns:pic="http://schemas.openxmlformats.org/drawingml/2006/picture">
+                  <pic:nvPicPr>
+                    <pic:cNvPr id="1" name=""/>
+                    <pic:cNvPicPr/>
+                  </pic:nvPicPr>
+                  <pic:blipFill>
+                    <a:blip r:embed="rId30"/>
+                    <a:stretch>
+                      <a:fillRect/>
+                    </a:stretch>
+                  </pic:blipFill>
+                  <pic:spPr>
+                    <a:xfrm>
+                      <a:off x="0" y="0"/>
+                      <a:ext cx="5760720" cy="2531745"/>
+                    </a:xfrm>
+                    <a:prstGeom prst="rect">
+                      <a:avLst/>
+                    </a:prstGeom>
+                  </pic:spPr>
+                </pic:pic>
+              </a:graphicData>
+            </a:graphic>
+          </wp:inline>
+        </w:drawing>
+      </w:r>
+    </w:p>
+    <w:p>
+      <w:pPr>
+        <w:pStyle w:val="Kop1"/>
+        <w:rPr>
+          <w:lang w:val="en-US"/>
+        </w:rPr>
+      </w:pPr>
+      <w:r>
+        <w:rPr>
+          <w:lang w:val="en-US"/>
+        </w:rPr>
+        <w:t>Using random file access</w:t>
+      </w:r>
+    </w:p>
+    <w:p>
+      <w:pPr>
+        <w:rPr>
+          <w:lang w:val="en-US"/>
+        </w:rPr>
+      </w:pPr>
     </w:p>
     <w:sectPr>
       <w:pgSz w:w="11906" w:h="16838"/>

</xml_diff>